<commit_message>
Complete the Resume Assignmen
</commit_message>
<xml_diff>
--- a/Communication for the Workplace/Feng Li Resume COMM-2172.docx
+++ b/Communication for the Workplace/Feng Li Resume COMM-2172.docx
@@ -8,7 +8,7 @@
         <w:pBdr>
           <w:bottom w:val="thinThickSmallGap" w:sz="24" w:space="1" w:color="auto"/>
         </w:pBdr>
-        <w:spacing w:before="240" w:after="240"/>
+        <w:spacing w:before="240"/>
         <w:rPr>
           <w:rFonts w:ascii="Calibri" w:hAnsi="Calibri" w:cs="Calibri"/>
         </w:rPr>
@@ -50,8 +50,18 @@
           <w:color w:val="auto"/>
           <w:szCs w:val="22"/>
         </w:rPr>
-        <w:t>| felixli.future@gmail.com</w:t>
-      </w:r>
+        <w:t xml:space="preserve">| </w:t>
+      </w:r>
+      <w:hyperlink r:id="rId11" w:history="1">
+        <w:r>
+          <w:rPr>
+            <w:rStyle w:val="Hyperlink"/>
+            <w:rFonts w:ascii="Calibri" w:hAnsi="Calibri" w:cs="Calibri"/>
+            <w:szCs w:val="22"/>
+          </w:rPr>
+          <w:t>felixli.future@gmail.com</w:t>
+        </w:r>
+      </w:hyperlink>
       <w:r>
         <w:rPr>
           <w:rFonts w:ascii="Calibri" w:hAnsi="Calibri" w:cs="Calibri"/>
@@ -84,14 +94,24 @@
         </w:rPr>
         <w:t xml:space="preserve"> </w:t>
       </w:r>
-      <w:r>
-        <w:rPr>
-          <w:rFonts w:ascii="Calibri" w:hAnsi="Calibri" w:cs="Calibri"/>
-          <w:color w:val="auto"/>
-          <w:szCs w:val="22"/>
-        </w:rPr>
-        <w:t>linkedin.com/in/feng-li-felix</w:t>
-      </w:r>
+      <w:hyperlink r:id="rId12" w:history="1">
+        <w:r>
+          <w:rPr>
+            <w:rStyle w:val="Hyperlink"/>
+            <w:rFonts w:ascii="Calibri" w:hAnsi="Calibri" w:cs="Calibri"/>
+            <w:szCs w:val="22"/>
+          </w:rPr>
+          <w:t>www.</w:t>
+        </w:r>
+        <w:r>
+          <w:rPr>
+            <w:rStyle w:val="Hyperlink"/>
+            <w:rFonts w:ascii="Calibri" w:hAnsi="Calibri" w:cs="Calibri"/>
+            <w:szCs w:val="22"/>
+          </w:rPr>
+          <w:t>linkedin.com/in/feng-li-felix</w:t>
+        </w:r>
+      </w:hyperlink>
     </w:p>
     <w:p>
       <w:pPr>
@@ -2614,15 +2634,7 @@
           <w:color w:val="151515"/>
           <w:position w:val="6"/>
         </w:rPr>
-        <w:t>, greatly enhancing the efficiency and accuracy of vehicle information retrieval.</w:t>
-      </w:r>
-      <w:r>
-        <w:rPr>
-          <w:rFonts w:ascii="Calibri" w:hAnsi="Calibri" w:cs="Calibri"/>
-          <w:color w:val="151515"/>
-          <w:position w:val="6"/>
-        </w:rPr>
-        <w:t xml:space="preserve"> </w:t>
+        <w:t xml:space="preserve">, greatly enhancing the efficiency and accuracy of vehicle information retrieval. </w:t>
       </w:r>
     </w:p>
     <w:p>
@@ -3416,15 +3428,7 @@
           <w:color w:val="151515"/>
           <w:position w:val="6"/>
         </w:rPr>
-        <w:t xml:space="preserve"> standards and positive client feedback.</w:t>
-      </w:r>
-      <w:r>
-        <w:rPr>
-          <w:rFonts w:ascii="Calibri" w:hAnsi="Calibri" w:cs="Calibri"/>
-          <w:color w:val="151515"/>
-          <w:position w:val="6"/>
-        </w:rPr>
-        <w:t xml:space="preserve"> </w:t>
+        <w:t xml:space="preserve"> standards and positive client feedback. </w:t>
       </w:r>
     </w:p>
     <w:p>
@@ -3808,16 +3812,7 @@
           <w:szCs w:val="22"/>
           <w:lang w:eastAsia="zh-CN"/>
         </w:rPr>
-        <w:t>Business Systems Build and Testing</w:t>
-      </w:r>
-      <w:r>
-        <w:rPr>
-          <w:rFonts w:ascii="Calibri" w:hAnsi="Calibri" w:cs="Calibri"/>
-          <w:color w:val="auto"/>
-          <w:szCs w:val="22"/>
-          <w:lang w:eastAsia="zh-CN"/>
-        </w:rPr>
-        <w:t xml:space="preserve"> (</w:t>
+        <w:t>Business Systems Build and Testing (</w:t>
       </w:r>
       <w:r>
         <w:rPr>
@@ -3901,16 +3896,7 @@
           <w:szCs w:val="22"/>
           <w:lang w:eastAsia="zh-CN"/>
         </w:rPr>
-        <w:t>OO Systems Analysis &amp; Design</w:t>
-      </w:r>
-      <w:r>
-        <w:rPr>
-          <w:rFonts w:ascii="Calibri" w:hAnsi="Calibri" w:cs="Calibri"/>
-          <w:color w:val="auto"/>
-          <w:szCs w:val="22"/>
-          <w:lang w:eastAsia="zh-CN"/>
-        </w:rPr>
-        <w:t xml:space="preserve"> (OOP, Design Pattern and Principle)</w:t>
+        <w:t>OO Systems Analysis &amp; Design (OOP, Design Pattern and Principle)</w:t>
       </w:r>
     </w:p>
     <w:p>
@@ -4090,16 +4076,7 @@
           <w:szCs w:val="22"/>
           <w:lang w:eastAsia="zh-CN"/>
         </w:rPr>
-        <w:t>Strategies</w:t>
-      </w:r>
-      <w:r>
-        <w:rPr>
-          <w:rFonts w:ascii="Calibri" w:hAnsi="Calibri" w:cs="Calibri"/>
-          <w:color w:val="auto"/>
-          <w:szCs w:val="22"/>
-          <w:lang w:eastAsia="zh-CN"/>
-        </w:rPr>
-        <w:t>, Workplace,</w:t>
+        <w:t>Strategies, Workplace,</w:t>
       </w:r>
       <w:r>
         <w:t xml:space="preserve"> </w:t>
@@ -4111,16 +4088,7 @@
           <w:szCs w:val="22"/>
           <w:lang w:eastAsia="zh-CN"/>
         </w:rPr>
-        <w:t>Systems and Innovative</w:t>
-      </w:r>
-      <w:r>
-        <w:rPr>
-          <w:rFonts w:ascii="Calibri" w:hAnsi="Calibri" w:cs="Calibri"/>
-          <w:color w:val="auto"/>
-          <w:szCs w:val="22"/>
-          <w:lang w:eastAsia="zh-CN"/>
-        </w:rPr>
-        <w:t>)</w:t>
+        <w:t>Systems and Innovative)</w:t>
       </w:r>
     </w:p>
     <w:p>
@@ -4791,8 +4759,8 @@
       </w:r>
     </w:p>
     <w:sectPr>
-      <w:footerReference w:type="even" r:id="rId11"/>
-      <w:footerReference w:type="default" r:id="rId12"/>
+      <w:footerReference w:type="even" r:id="rId13"/>
+      <w:footerReference w:type="default" r:id="rId14"/>
       <w:pgSz w:w="12240" w:h="15840" w:code="1"/>
       <w:pgMar w:top="720" w:right="720" w:bottom="720" w:left="720" w:header="706" w:footer="706" w:gutter="0"/>
       <w:pgBorders w:offsetFrom="page">
@@ -8558,10 +8526,6 @@
 </file>
 
 <file path=customXml/item1.xml><?xml version="1.0" encoding="utf-8"?>
-<b:Sources xmlns:b="http://schemas.openxmlformats.org/officeDocument/2006/bibliography" xmlns="http://schemas.openxmlformats.org/officeDocument/2006/bibliography" SelectedStyle="\APASixthEditionOfficeOnline.xsl" StyleName="APA" Version="6"/>
-</file>
-
-<file path=customXml/item2.xml><?xml version="1.0" encoding="utf-8"?>
 <ct:contentTypeSchema xmlns:ct="http://schemas.microsoft.com/office/2006/metadata/contentType" xmlns:ma="http://schemas.microsoft.com/office/2006/metadata/properties/metaAttributes" ct:_="" ma:_="" ma:contentTypeName="Document" ma:contentTypeID="0x01010079F111ED35F8CC479449609E8A0923A6" ma:contentTypeVersion="30" ma:contentTypeDescription="Create a new document." ma:contentTypeScope="" ma:versionID="cec0622158e8f13124e9e8fd4de31bd1">
   <xsd:schema xmlns:xsd="http://www.w3.org/2001/XMLSchema" xmlns:xs="http://www.w3.org/2001/XMLSchema" xmlns:p="http://schemas.microsoft.com/office/2006/metadata/properties" xmlns:ns1="http://schemas.microsoft.com/sharepoint/v3" xmlns:ns2="71af3243-3dd4-4a8d-8c0d-dd76da1f02a5" xmlns:ns3="16c05727-aa75-4e4a-9b5f-8a80a1165891" xmlns:ns4="230e9df3-be65-4c73-a93b-d1236ebd677e" targetNamespace="http://schemas.microsoft.com/office/2006/metadata/properties" ma:root="true" ma:fieldsID="3b52f30ab005d15df08657af532e6e38" ns1:_="" ns2:_="" ns3:_="" ns4:_="">
     <xsd:import namespace="http://schemas.microsoft.com/sharepoint/v3"/>
@@ -8879,7 +8843,7 @@
 </ct:contentTypeSchema>
 </file>
 
-<file path=customXml/item3.xml><?xml version="1.0" encoding="utf-8"?>
+<file path=customXml/item2.xml><?xml version="1.0" encoding="utf-8"?>
 <?mso-contentType ?>
 <FormTemplates xmlns="http://schemas.microsoft.com/sharepoint/v3/contenttype/forms">
   <Display>DocumentLibraryForm</Display>
@@ -8888,7 +8852,7 @@
 </FormTemplates>
 </file>
 
-<file path=customXml/item4.xml><?xml version="1.0" encoding="utf-8"?>
+<file path=customXml/item3.xml><?xml version="1.0" encoding="utf-8"?>
 <p:properties xmlns:p="http://schemas.microsoft.com/office/2006/metadata/properties" xmlns:xsi="http://www.w3.org/2001/XMLSchema-instance" xmlns:pc="http://schemas.microsoft.com/office/infopath/2007/PartnerControls">
   <documentManagement>
     <_ip_UnifiedCompliancePolicyUIAction xmlns="http://schemas.microsoft.com/sharepoint/v3" xsi:nil="true"/>
@@ -8915,15 +8879,11 @@
 </p:properties>
 </file>
 
-<file path=customXml/itemProps1.xml><?xml version="1.0" encoding="utf-8"?>
-<ds:datastoreItem xmlns:ds="http://schemas.openxmlformats.org/officeDocument/2006/customXml" ds:itemID="{8149D908-B78F-43EA-9FB3-6D18D4F5E8B2}">
-  <ds:schemaRefs>
-    <ds:schemaRef ds:uri="http://schemas.openxmlformats.org/officeDocument/2006/bibliography"/>
-  </ds:schemaRefs>
-</ds:datastoreItem>
+<file path=customXml/item4.xml><?xml version="1.0" encoding="utf-8"?>
+<b:Sources xmlns:b="http://schemas.openxmlformats.org/officeDocument/2006/bibliography" xmlns="http://schemas.openxmlformats.org/officeDocument/2006/bibliography" SelectedStyle="\APASixthEditionOfficeOnline.xsl" StyleName="APA" Version="6"/>
 </file>
 
-<file path=customXml/itemProps2.xml><?xml version="1.0" encoding="utf-8"?>
+<file path=customXml/itemProps1.xml><?xml version="1.0" encoding="utf-8"?>
 <ds:datastoreItem xmlns:ds="http://schemas.openxmlformats.org/officeDocument/2006/customXml" ds:itemID="{7D1FAD4F-D6E5-4938-BEDF-CF8A6D29F47E}">
   <ds:schemaRefs>
     <ds:schemaRef ds:uri="http://schemas.microsoft.com/office/2006/metadata/contentType"/>
@@ -8944,7 +8904,7 @@
 </ds:datastoreItem>
 </file>
 
-<file path=customXml/itemProps3.xml><?xml version="1.0" encoding="utf-8"?>
+<file path=customXml/itemProps2.xml><?xml version="1.0" encoding="utf-8"?>
 <ds:datastoreItem xmlns:ds="http://schemas.openxmlformats.org/officeDocument/2006/customXml" ds:itemID="{92AF9E0A-AFA7-42B2-ACC9-13B47C410593}">
   <ds:schemaRefs>
     <ds:schemaRef ds:uri="http://schemas.microsoft.com/sharepoint/v3/contenttype/forms"/>
@@ -8952,7 +8912,7 @@
 </ds:datastoreItem>
 </file>
 
-<file path=customXml/itemProps4.xml><?xml version="1.0" encoding="utf-8"?>
+<file path=customXml/itemProps3.xml><?xml version="1.0" encoding="utf-8"?>
 <ds:datastoreItem xmlns:ds="http://schemas.openxmlformats.org/officeDocument/2006/customXml" ds:itemID="{C3777CDB-9867-40F2-9BF9-CB60FF0B9A75}">
   <ds:schemaRefs>
     <ds:schemaRef ds:uri="http://schemas.microsoft.com/office/2006/metadata/properties"/>
@@ -8965,6 +8925,14 @@
 </ds:datastoreItem>
 </file>
 
+<file path=customXml/itemProps4.xml><?xml version="1.0" encoding="utf-8"?>
+<ds:datastoreItem xmlns:ds="http://schemas.openxmlformats.org/officeDocument/2006/customXml" ds:itemID="{8149D908-B78F-43EA-9FB3-6D18D4F5E8B2}">
+  <ds:schemaRefs>
+    <ds:schemaRef ds:uri="http://schemas.openxmlformats.org/officeDocument/2006/bibliography"/>
+  </ds:schemaRefs>
+</ds:datastoreItem>
+</file>
+
 <file path=docMetadata/LabelInfo.xml><?xml version="1.0" encoding="utf-8"?>
 <clbl:labelList xmlns:clbl="http://schemas.microsoft.com/office/2020/mipLabelMetadata"/>
 </file>
</xml_diff>